<commit_message>
New translations Facilitator guideline - Prisoners and candies.docx (Amharic)
</commit_message>
<xml_diff>
--- a/facilitation_guides/translation/amh/Facilitator guideline - Prisoners and candies.docx
+++ b/facilitation_guides/translation/amh/Facilitator guideline - Prisoners and candies.docx
@@ -105,7 +105,7 @@
                 <w:u w:val="none"/>
                 <w:vertAlign w:val="baseline"/>
               </w:rPr>
-              <w:t xml:space="preserve">Video Title</w:t>
+              <w:t xml:space="preserve">የቪዲዮ አርዕስት</w:t>
             </w:r>
           </w:p>
         </w:tc>
@@ -165,7 +165,7 @@
                 <w:shd w:fill="auto" w:val="clear"/>
                 <w:vertAlign w:val="baseline"/>
               </w:rPr>
-              <w:t xml:space="preserve">Prisoners and Candies</w:t>
+              <w:t xml:space="preserve">እስረኞችና ከረሚላዎች</w:t>
             </w:r>
           </w:p>
         </w:tc>
@@ -230,7 +230,7 @@
                 <w:u w:val="none"/>
                 <w:vertAlign w:val="baseline"/>
               </w:rPr>
-              <w:t>Topic</w:t>
+              <w:t xml:space="preserve">የትምህርት ርዕስ</w:t>
             </w:r>
           </w:p>
         </w:tc>
@@ -281,7 +281,7 @@
                 <w:u w:val="none"/>
                 <w:vertAlign w:val="baseline"/>
               </w:rPr>
-              <w:t>Logic</w:t>
+              <w:t>አመንክንዮ</w:t>
             </w:r>
           </w:p>
         </w:tc>
@@ -355,7 +355,7 @@
                 <w:shd w:fill="auto" w:val="clear"/>
                 <w:vertAlign w:val="baseline"/>
               </w:rPr>
-              <w:t>Aim(s)</w:t>
+              <w:t>አላማ(ዎች)</w:t>
             </w:r>
           </w:p>
         </w:tc>
@@ -415,7 +415,7 @@
                 <w:shd w:fill="auto" w:val="clear"/>
                 <w:vertAlign w:val="baseline"/>
               </w:rPr>
-              <w:t xml:space="preserve">Train the ability to extrapolate information from a problem, work by exclusion.</w:t>
+              <w:t xml:space="preserve">ከጥያቄው ትርፍ መረጃ የመሰበሰብ ችሎታን ማሰልጠን፣በመለየት መስራት</w:t>
             </w:r>
           </w:p>
         </w:tc>
@@ -489,7 +489,7 @@
                 <w:shd w:fill="auto" w:val="clear"/>
                 <w:vertAlign w:val="baseline"/>
               </w:rPr>
-              <w:t>Length</w:t>
+              <w:t>ርዝመት</w:t>
             </w:r>
           </w:p>
         </w:tc>
@@ -549,7 +549,7 @@
                 <w:shd w:fill="auto" w:val="clear"/>
                 <w:vertAlign w:val="baseline"/>
               </w:rPr>
-              <w:t>20min</w:t>
+              <w:t xml:space="preserve">20 ደቂቃ</w:t>
             </w:r>
           </w:p>
         </w:tc>
@@ -614,7 +614,7 @@
                 <w:u w:val="none"/>
                 <w:vertAlign w:val="baseline"/>
               </w:rPr>
-              <w:t xml:space="preserve">Camp Location</w:t>
+              <w:t xml:space="preserve">የካምፕ አድራሻ</w:t>
             </w:r>
           </w:p>
         </w:tc>
@@ -732,7 +732,7 @@
                 <w:shd w:fill="auto" w:val="clear"/>
                 <w:vertAlign w:val="baseline"/>
               </w:rPr>
-              <w:t>Facilitators</w:t>
+              <w:t>አስተባባሪዎች</w:t>
             </w:r>
           </w:p>
         </w:tc>
@@ -841,7 +841,7 @@
                 <w:u w:val="none"/>
                 <w:vertAlign w:val="baseline"/>
               </w:rPr>
-              <w:t xml:space="preserve">N. of students</w:t>
+              <w:t xml:space="preserve">የ ተማሪዎች ብዛት</w:t>
             </w:r>
           </w:p>
         </w:tc>
@@ -950,7 +950,7 @@
                 <w:u w:val="none"/>
                 <w:vertAlign w:val="baseline"/>
               </w:rPr>
-              <w:t>Date</w:t>
+              <w:t>ቀን</w:t>
             </w:r>
           </w:p>
         </w:tc>
@@ -1068,7 +1068,7 @@
                 <w:shd w:fill="auto" w:val="clear"/>
                 <w:vertAlign w:val="baseline"/>
               </w:rPr>
-              <w:t>Resources</w:t>
+              <w:t>አስፈላጊ</w:t>
             </w:r>
           </w:p>
           <w:p>
@@ -1115,7 +1115,7 @@
                 <w:shd w:fill="auto" w:val="clear"/>
                 <w:vertAlign w:val="baseline"/>
               </w:rPr>
-              <w:t>needed</w:t>
+              <w:t>መሳሪያዎች</w:t>
             </w:r>
           </w:p>
         </w:tc>
@@ -1175,7 +1175,7 @@
                 <w:shd w:fill="auto" w:val="clear"/>
                 <w:vertAlign w:val="baseline"/>
               </w:rPr>
-              <w:t xml:space="preserve">Pen, paper, 11 candies (or surrogate) for each group of 4 learners</w:t>
+              <w:t xml:space="preserve">እስኪርብቶ፣ ወረቀት፣ 11 ከረሚላዎች (ወይም ተተኪ ) ለ እነዳነዱ 4 አባል ላለው ቡድን</w:t>
             </w:r>
           </w:p>
         </w:tc>
@@ -1249,7 +1249,7 @@
                 <w:shd w:fill="auto" w:val="clear"/>
                 <w:vertAlign w:val="baseline"/>
               </w:rPr>
-              <w:t>Preparations</w:t>
+              <w:t>ዝግጁነቶች</w:t>
             </w:r>
           </w:p>
         </w:tc>
@@ -1309,7 +1309,7 @@
                 <w:shd w:fill="auto" w:val="clear"/>
                 <w:vertAlign w:val="baseline"/>
               </w:rPr>
-              <w:t xml:space="preserve">Division in groups of 4 is optional: groups should not be competing but rather help to check each other solution</w:t>
+              <w:t xml:space="preserve">ለ 4 ቡድን መክፈል አማራጭ ነው፡- ቡድኖች መወዳደር አይገባቸውም የእያነዳነዳቸውን መልስ ለማሪጋገጥ ይረዳዳሉ አንጅ</w:t>
             </w:r>
           </w:p>
         </w:tc>
@@ -1399,7 +1399,7 @@
                 <w:shd w:fill="auto" w:val="clear"/>
                 <w:vertAlign w:val="baseline"/>
               </w:rPr>
-              <w:t xml:space="preserve">Video time</w:t>
+              <w:t xml:space="preserve">የቪዲዮ ጊዜ</w:t>
             </w:r>
           </w:p>
         </w:tc>
@@ -1458,7 +1458,7 @@
                 <w:shd w:fill="auto" w:val="clear"/>
                 <w:vertAlign w:val="baseline"/>
               </w:rPr>
-              <w:t xml:space="preserve">What facilitator does</w:t>
+              <w:t xml:space="preserve">የአስተባባሪ ስራ</w:t>
             </w:r>
           </w:p>
         </w:tc>
@@ -1518,7 +1518,7 @@
                 <w:shd w:fill="auto" w:val="clear"/>
                 <w:vertAlign w:val="baseline"/>
               </w:rPr>
-              <w:t xml:space="preserve">What learners do</w:t>
+              <w:t xml:space="preserve">የተማሪ ስራ</w:t>
             </w:r>
           </w:p>
         </w:tc>

</xml_diff>